<commit_message>
added a main() function in the viper5.py file, to make a .deb package of viper which is installable.
</commit_message>
<xml_diff>
--- a/VIPER 5 Release.docx
+++ b/VIPER 5 Release.docx
@@ -1,6 +1,90 @@
 
-<file path=word/document.xml><?xml version="1.0" encoding="UTF-8" standalone="yes"?>
-<w:document xmlns:o="urn:schemas-microsoft-com:office:office" xmlns:r="http://schemas.openxmlformats.org/officeDocument/2006/relationships" xmlns:v="urn:schemas-microsoft-com:vml" xmlns:w="http://schemas.openxmlformats.org/wordprocessingml/2006/main" xmlns:w10="urn:schemas-microsoft-com:office:word" xmlns:wp="http://schemas.openxmlformats.org/drawingml/2006/wordprocessingDrawing"><w:body><w:p><w:pPr><w:pStyle w:val="style0"/></w:pPr><w:r><w:rPr></w:rPr><w:t>VIPER 5 IS NOW READY FOR RELEASE.</w:t></w:r></w:p><w:p><w:pPr><w:pStyle w:val="style0"/></w:pPr><w:r><w:rPr></w:rPr></w:r></w:p><w:p><w:pPr><w:pStyle w:val="style0"/></w:pPr><w:r><w:rPr></w:rPr><w:t>The link for executables for Linux and Windows are as so:</w:t></w:r></w:p><w:p><w:pPr><w:pStyle w:val="style0"/></w:pPr><w:r><w:rPr></w:rPr></w:r></w:p><w:p><w:pPr><w:pStyle w:val="style0"/></w:pPr><w:r><w:rPr></w:rPr><w:t>&lt;a href=&apos;</w:t></w:r></w:hyperlink><w:hyperlink r:id="rId2"><w:r><w:rPr></w:rPr><w:t>&apos;&gt; Linux &lt;/a&gt;</w:t></w:r></w:p><w:p><w:pPr><w:pStyle w:val="style0"/></w:pPr><w:r><w:rPr></w:rPr></w:r></w:p><w:p><w:pPr><w:pStyle w:val="style0"/></w:pPr><w:r><w:rPr></w:rPr><w:t>&lt;a href=&apos;&apos;&gt; Windows &lt;/a&gt;</w:t></w:r></w:p><w:p><w:pPr><w:pStyle w:val="style0"/></w:pPr><w:r><w:rPr></w:rPr></w:r></w:p><w:p><w:pPr><w:pStyle w:val="style0"/></w:pPr><w:r><w:rPr></w:rPr><w:t>Do go through the Readme.html file that is placed under the folder readme inside the extracted archive. I hope you like this release of VIPER.</w:t></w:r></w:p><w:sectPr><w:type w:val="nextPage"/><w:pgSz w:h="16838" w:w="11906"/><w:pgMar w:bottom="1134" w:footer="0" w:gutter="0" w:header="0" w:left="1134" w:right="1134" w:top="1134"/><w:pgNumType w:fmt="decimal"/><w:formProt w:val="false"/><w:textDirection w:val="lrTb"/><w:docGrid w:charSpace="0" w:linePitch="240" w:type="default"/></w:sectPr></w:body></w:document>
+<file path=word/document.xml><?xml version="1.0" encoding="utf-8"?>
+<w:document xmlns:o="urn:schemas-microsoft-com:office:office" xmlns:r="http://schemas.openxmlformats.org/officeDocument/2006/relationships" xmlns:v="urn:schemas-microsoft-com:vml" xmlns:w="http://schemas.openxmlformats.org/wordprocessingml/2006/main" xmlns:w10="urn:schemas-microsoft-com:office:word" xmlns:wp="http://schemas.openxmlformats.org/drawingml/2006/wordprocessingDrawing">
+  <w:body>
+    <w:p>
+      <w:pPr>
+        <w:pStyle w:val="style0"/>
+      </w:pPr>
+      <w:r>
+        <w:rPr/>
+        <w:t>VIPER 5 IS NOW READY FOR RELEASE.</w:t>
+      </w:r>
+    </w:p>
+    <w:p>
+      <w:pPr>
+        <w:pStyle w:val="style0"/>
+      </w:pPr>
+      <w:r>
+        <w:rPr/>
+      </w:r>
+    </w:p>
+    <w:p>
+      <w:pPr>
+        <w:pStyle w:val="style0"/>
+      </w:pPr>
+      <w:r>
+        <w:rPr/>
+        <w:t>The link for executables for Linux and Windows are as so:</w:t>
+      </w:r>
+    </w:p>
+    <w:p>
+      <w:pPr>
+        <w:pStyle w:val="style0"/>
+      </w:pPr>
+      <w:r>
+        <w:rPr/>
+      </w:r>
+    </w:p>
+    <w:p>
+      <w:pPr>
+        <w:pStyle w:val="style0"/>
+      </w:pPr>
+      <w:r>
+        <w:rPr/>
+        <w:t>&lt;a href=</w:t>
+      </w:r>
+      <w:r>
+        <w:rPr/>
+        <w:t>'http://www.mediafire.com/download/6330jlnjl2en5a2/VIPER5LinuxExecutable.zip'&gt; Linux &lt;/a&gt; &lt;br&gt;</w:t>
+      </w:r>
+    </w:p>
+    <w:p>
+      <w:pPr>
+        <w:pStyle w:val="style0"/>
+      </w:pPr>
+      <w:r>
+        <w:rPr/>
+        <w:t>&lt;a href=''&gt; Windows &lt;/a&gt;</w:t>
+      </w:r>
+    </w:p>
+    <w:p>
+      <w:pPr>
+        <w:pStyle w:val="style0"/>
+      </w:pPr>
+      <w:r>
+        <w:rPr/>
+      </w:r>
+    </w:p>
+    <w:p>
+      <w:pPr>
+        <w:pStyle w:val="style0"/>
+      </w:pPr>
+      <w:r>
+        <w:rPr/>
+        <w:t>I hope you like this release.</w:t>
+      </w:r>
+    </w:p>
+    <w:sectPr>
+      <w:type w:val="nextPage"/>
+      <w:pgSz w:h="16838" w:w="11906"/>
+      <w:pgMar w:bottom="1134" w:footer="0" w:gutter="0" w:header="0" w:left="1134" w:right="1134" w:top="1134"/>
+      <w:pgNumType w:fmt="decimal"/>
+      <w:formProt w:val="false"/>
+      <w:textDirection w:val="lrTb"/>
+    </w:sectPr>
+  </w:body>
+</w:document>
 </file>
 
 <file path=word/styles.xml><?xml version="1.0" encoding="utf-8"?>

</xml_diff>